<commit_message>
fix bug for arima_writing
</commit_message>
<xml_diff>
--- a/1_code/arima_writing.docx
+++ b/1_code/arima_writing.docx
@@ -174,7 +174,7 @@
         <w:pStyle w:val="FirstParagraph"/>
       </w:pPr>
       <w:r>
-        <w:t xml:space="preserve">Firstly, in the assessment of Virtue Bias, Cultural Looseness had a significantly positive correlation with Virtue Bias, irrespective of whether GDP per capita was controlled for (without GDP: B = NA, 95% CI [NA, NA],</w:t>
+        <w:t xml:space="preserve">Firstly, in the assessment of Virtue Bias, Cultural Looseness had a significantly positive correlation with Virtue Bias, irrespective of whether GDP per capita was controlled for (without GDP: B = 51.61, 95% CI [25.13, 78.09],</w:t>
       </w:r>
       <w:r>
         <w:t xml:space="preserve"> </w:t>
@@ -190,7 +190,7 @@
         <w:t xml:space="preserve"> </w:t>
       </w:r>
       <w:r>
-        <w:t xml:space="preserve">= NA; with GDP: B = 51.45, 95% CI [18.56, 84.33],</w:t>
+        <w:t xml:space="preserve">= &lt; 0.001; with GDP: B = 51.45, 95% CI [18.56, 84.33],</w:t>
       </w:r>
       <w:r>
         <w:t xml:space="preserve"> </w:t>
@@ -222,7 +222,7 @@
         <w:t xml:space="preserve"> </w:t>
       </w:r>
       <w:r>
-        <w:t xml:space="preserve">= 0.045) or not (B = NA, 95% CI [NA, NA],</w:t>
+        <w:t xml:space="preserve">= 0.045) or not (B = 32.08, 95% CI [-95.10, 159.25],</w:t>
       </w:r>
       <w:r>
         <w:t xml:space="preserve"> </w:t>
@@ -238,7 +238,7 @@
         <w:t xml:space="preserve"> </w:t>
       </w:r>
       <w:r>
-        <w:t xml:space="preserve">= NA).</w:t>
+        <w:t xml:space="preserve">= 0.621).</w:t>
       </w:r>
     </w:p>
     <w:p>
@@ -246,7 +246,7 @@
         <w:pStyle w:val="Textkrper"/>
       </w:pPr>
       <w:r>
-        <w:t xml:space="preserve">For models evaluating Positivivity Bias, a significantly positive relationship was found between Positivity Bias and Collectivistic Values (B = NA, 95% CI [NA, NA],</w:t>
+        <w:t xml:space="preserve">For models evaluating Positivivity Bias, a significantly positive relationship was found between Positivity Bias and Collectivistic Values (B = 233.35, 95% CI [0.58, 466.12],</w:t>
       </w:r>
       <w:r>
         <w:t xml:space="preserve"> </w:t>
@@ -262,7 +262,7 @@
         <w:t xml:space="preserve"> </w:t>
       </w:r>
       <w:r>
-        <w:t xml:space="preserve">= NA) but the significance diminished when GDP per capita was controlled for (B = 238.21, 95% CI [-6.52, 482.94],</w:t>
+        <w:t xml:space="preserve">= 0.049) but the significance diminished when GDP per capita was controlled for (B = 238.21, 95% CI [-6.52, 482.94],</w:t>
       </w:r>
       <w:r>
         <w:t xml:space="preserve"> </w:t>
@@ -278,7 +278,7 @@
         <w:t xml:space="preserve"> </w:t>
       </w:r>
       <w:r>
-        <w:t xml:space="preserve">= 0.056). Cultural Tightness showed strong positive correlation with Positivity Bias before (B = NA, 95% CI [NA, NA],</w:t>
+        <w:t xml:space="preserve">= 0.056). Cultural Tightness showed strong positive correlation with Positivity Bias before (B = 27.43, 95% CI [-55.87, 110.73],</w:t>
       </w:r>
       <w:r>
         <w:t xml:space="preserve"> </w:t>
@@ -294,7 +294,7 @@
         <w:t xml:space="preserve"> </w:t>
       </w:r>
       <w:r>
-        <w:t xml:space="preserve">= NA) and after controlling for GDP per capita (B = 24.75, 95% CI [-62.80, 112.30],</w:t>
+        <w:t xml:space="preserve">= 0.519) and after controlling for GDP per capita (B = 24.75, 95% CI [-62.80, 112.30],</w:t>
       </w:r>
       <w:r>
         <w:t xml:space="preserve"> </w:t>
@@ -326,7 +326,7 @@
         <w:pStyle w:val="Textkrper"/>
       </w:pPr>
       <w:r>
-        <w:t xml:space="preserve">Focusing on Warmth Bias, both Collectivist Values and Cultural Tightness were positively correlated with Warmth Bias towards older adults before (Collectivistic: B = NA, 95% CI [NA, NA],</w:t>
+        <w:t xml:space="preserve">Focusing on Warmth Bias, both Collectivist Values and Cultural Tightness were positively correlated with Warmth Bias towards older adults before (Collectivistic: B = 339.01, 95% CI [34.26, 643.76],</w:t>
       </w:r>
       <w:r>
         <w:t xml:space="preserve"> </w:t>
@@ -342,7 +342,7 @@
         <w:t xml:space="preserve"> </w:t>
       </w:r>
       <w:r>
-        <w:t xml:space="preserve">= NA; Tightness: B = NA, 95% CI [NA, NA],</w:t>
+        <w:t xml:space="preserve">= 0.029; Tightness: B = 38.03, 95% CI [-101.24, 177.30],</w:t>
       </w:r>
       <w:r>
         <w:t xml:space="preserve"> </w:t>
@@ -358,7 +358,7 @@
         <w:t xml:space="preserve"> </w:t>
       </w:r>
       <w:r>
-        <w:t xml:space="preserve">= NA) or after controlling for the influence of GDP per capita (Collectivistic: B = 395.58, 95% CI [6.82, 784.35],</w:t>
+        <w:t xml:space="preserve">= 0.593) or after controlling for the influence of GDP per capita (Collectivistic: B = 395.58, 95% CI [6.82, 784.35],</w:t>
       </w:r>
       <w:r>
         <w:t xml:space="preserve"> </w:t>

</xml_diff>